<commit_message>
Add measures of dispersion
</commit_message>
<xml_diff>
--- a/docs/stat.docx
+++ b/docs/stat.docx
@@ -107,6 +107,18 @@
         <w:rPr>
           <w:rtl w:val="0"/>
         </w:rPr>
+        <w:t xml:space="preserve">Ahmed Wael Nagy Wanas - 20206008</w:t>
+      </w:r>
+    </w:p>
+    <w:p>
+      <w:pPr>
+        <w:jc w:val="left"/>
+        <w:rPr/>
+      </w:pPr>
+      <w:r>
+        <w:rPr>
+          <w:rtl w:val="0"/>
+        </w:rPr>
       </w:r>
     </w:p>
     <w:p>
@@ -278,12 +290,12 @@
           <wp:inline distB="114300" distT="114300" distL="114300" distR="114300">
             <wp:extent cx="5731200" cy="1371600"/>
             <wp:effectExtent b="0" l="0" r="0" t="0"/>
-            <wp:docPr id="11" name="image1.png"/>
+            <wp:docPr id="11" name="image3.png"/>
             <a:graphic>
               <a:graphicData uri="http://schemas.openxmlformats.org/drawingml/2006/picture">
                 <pic:pic>
                   <pic:nvPicPr>
-                    <pic:cNvPr id="0" name="image1.png"/>
+                    <pic:cNvPr id="0" name="image3.png"/>
                     <pic:cNvPicPr preferRelativeResize="0"/>
                   </pic:nvPicPr>
                   <pic:blipFill>
@@ -887,12 +899,12 @@
         <wp:inline distB="114300" distT="114300" distL="114300" distR="114300">
           <wp:extent cx="1900238" cy="1733550"/>
           <wp:effectExtent b="0" l="0" r="0" t="0"/>
-          <wp:docPr id="15" name="image4.png"/>
+          <wp:docPr id="15" name="image1.png"/>
           <a:graphic>
             <a:graphicData uri="http://schemas.openxmlformats.org/drawingml/2006/picture">
               <pic:pic>
                 <pic:nvPicPr>
-                  <pic:cNvPr id="0" name="image4.png"/>
+                  <pic:cNvPr id="0" name="image1.png"/>
                   <pic:cNvPicPr preferRelativeResize="0"/>
                 </pic:nvPicPr>
                 <pic:blipFill>
@@ -922,12 +934,12 @@
         <wp:inline distB="114300" distT="114300" distL="114300" distR="114300">
           <wp:extent cx="1466850" cy="1766888"/>
           <wp:effectExtent b="0" l="0" r="0" t="0"/>
-          <wp:docPr id="14" name="image3.png"/>
+          <wp:docPr id="14" name="image4.png"/>
           <a:graphic>
             <a:graphicData uri="http://schemas.openxmlformats.org/drawingml/2006/picture">
               <pic:pic>
                 <pic:nvPicPr>
-                  <pic:cNvPr id="0" name="image3.png"/>
+                  <pic:cNvPr id="0" name="image4.png"/>
                   <pic:cNvPicPr preferRelativeResize="0"/>
                 </pic:nvPicPr>
                 <pic:blipFill>
@@ -1691,7 +1703,7 @@
 
 <file path=customXML/item1.xml><?xml version="1.0" encoding="utf-8"?>
 <go:gDocsCustomXmlDataStorage xmlns:go="http://customooxmlschemas.google.com/" xmlns:r="http://schemas.openxmlformats.org/officeDocument/2006/relationships">
-  <go:docsCustomData xmlns:go="http://customooxmlschemas.google.com/" roundtripDataSignature="AMtx7mjJQd/KT4vncC+QQzVGewxoGtsMgQ==">AMUW2mV3Mld2wivRNTis+y4i7CL/A7FXro4dyRA6vq3WIzVJPFrBZjj70Z6OO8T0uYqF0MbzZVWH30MMHB9KIa0YSmIFOk4HAO+CiFzQgK3tIRWo0J1Tt95ZiLO8fXjOS+BNaZMoYnB2dAY6+MF0orLktKmSK0DlcZC2NkdUgEKdKWQjq+nxWPXFovHyxSO9vQcGgqxcGM1NI8LL0zkvBqmV+f0INJe90w==</go:docsCustomData>
+  <go:docsCustomData xmlns:go="http://customooxmlschemas.google.com/" roundtripDataSignature="AMtx7mjJQd/KT4vncC+QQzVGewxoGtsMgQ==">AMUW2mUVrF6Q43MJII8PN85qTTYRsiHQDbn5kY58y8TJpd1wxlDUudEBAsX3a1Q2jGRNHUpTIl421LYXdSQ7utjB7dhMdRqApblw9hJP53YmCPP8eGgstAeoM64o5q7MgJ0B27Dgt+K+P1CLGJEew24HKplNV7eyyobUlwJjfvox03xaQDEGT1U3eRF7BQ/u8P/bJMOqVT7MBNl7Uon2OQD+xJQriCAT/w==</go:docsCustomData>
 </go:gDocsCustomXmlDataStorage>
 </file>
 

</xml_diff>